<commit_message>
added some notes on the pitch presentation
</commit_message>
<xml_diff>
--- a/Documentazione.docx
+++ b/Documentazione.docx
@@ -1,6 +1,6 @@
 
 <file path=word/document.xml><?xml version="1.0" encoding="utf-8"?>
-<w:document xmlns:wpc="http://schemas.microsoft.com/office/word/2010/wordprocessingCanvas" xmlns:cx="http://schemas.microsoft.com/office/drawing/2014/chartex" xmlns:cx1="http://schemas.microsoft.com/office/drawing/2015/9/8/chartex" xmlns:cx2="http://schemas.microsoft.com/office/drawing/2015/10/21/chartex" xmlns:cx3="http://schemas.microsoft.com/office/drawing/2016/5/9/chartex" xmlns:cx4="http://schemas.microsoft.com/office/drawing/2016/5/10/chartex" xmlns:cx5="http://schemas.microsoft.com/office/drawing/2016/5/11/chartex" xmlns:cx6="http://schemas.microsoft.com/office/drawing/2016/5/12/chartex" xmlns:cx7="http://schemas.microsoft.com/office/drawing/2016/5/13/chartex" xmlns:cx8="http://schemas.microsoft.com/office/drawing/2016/5/14/chartex" xmlns:mc="http://schemas.openxmlformats.org/markup-compatibility/2006" xmlns:aink="http://schemas.microsoft.com/office/drawing/2016/ink" xmlns:am3d="http://schemas.microsoft.com/office/drawing/2017/model3d" xmlns:o="urn:schemas-microsoft-com:office:office" xmlns:oel="http://schemas.microsoft.com/office/2019/extlst" xmlns:r="http://schemas.openxmlformats.org/officeDocument/2006/relationships" xmlns:m="http://schemas.openxmlformats.org/officeDocument/2006/math" xmlns:v="urn:schemas-microsoft-com:vml" xmlns:wp14="http://schemas.microsoft.com/office/word/2010/wordprocessingDrawing" xmlns:wp="http://schemas.openxmlformats.org/drawingml/2006/wordprocessingDrawing" xmlns:w10="urn:schemas-microsoft-com:office:word" xmlns:w="http://schemas.openxmlformats.org/wordprocessingml/2006/main" xmlns:w14="http://schemas.microsoft.com/office/word/2010/wordml" xmlns:w15="http://schemas.microsoft.com/office/word/2012/wordml" xmlns:w16cex="http://schemas.microsoft.com/office/word/2018/wordml/cex" xmlns:w16cid="http://schemas.microsoft.com/office/word/2016/wordml/cid" xmlns:w16="http://schemas.microsoft.com/office/word/2018/wordml" xmlns:w16du="http://schemas.microsoft.com/office/word/2023/wordml/word16du" xmlns:w16sdtdh="http://schemas.microsoft.com/office/word/2020/wordml/sdtdatahash" xmlns:w16se="http://schemas.microsoft.com/office/word/2015/wordml/symex" xmlns:wpg="http://schemas.microsoft.com/office/word/2010/wordprocessingGroup" xmlns:wpi="http://schemas.microsoft.com/office/word/2010/wordprocessingInk" xmlns:wne="http://schemas.microsoft.com/office/word/2006/wordml" xmlns:wps="http://schemas.microsoft.com/office/word/2010/wordprocessingShape" mc:Ignorable="w14 w15 w16se w16cid w16 w16cex w16sdtdh wp14">
+<w:document xmlns:wpc="http://schemas.microsoft.com/office/word/2010/wordprocessingCanvas" xmlns:cx="http://schemas.microsoft.com/office/drawing/2014/chartex" xmlns:cx1="http://schemas.microsoft.com/office/drawing/2015/9/8/chartex" xmlns:cx2="http://schemas.microsoft.com/office/drawing/2015/10/21/chartex" xmlns:cx3="http://schemas.microsoft.com/office/drawing/2016/5/9/chartex" xmlns:cx4="http://schemas.microsoft.com/office/drawing/2016/5/10/chartex" xmlns:cx5="http://schemas.microsoft.com/office/drawing/2016/5/11/chartex" xmlns:cx6="http://schemas.microsoft.com/office/drawing/2016/5/12/chartex" xmlns:cx7="http://schemas.microsoft.com/office/drawing/2016/5/13/chartex" xmlns:cx8="http://schemas.microsoft.com/office/drawing/2016/5/14/chartex" xmlns:mc="http://schemas.openxmlformats.org/markup-compatibility/2006" xmlns:aink="http://schemas.microsoft.com/office/drawing/2016/ink" xmlns:am3d="http://schemas.microsoft.com/office/drawing/2017/model3d" xmlns:o="urn:schemas-microsoft-com:office:office" xmlns:oel="http://schemas.microsoft.com/office/2019/extlst" xmlns:r="http://schemas.openxmlformats.org/officeDocument/2006/relationships" xmlns:m="http://schemas.openxmlformats.org/officeDocument/2006/math" xmlns:v="urn:schemas-microsoft-com:vml" xmlns:wp14="http://schemas.microsoft.com/office/word/2010/wordprocessingDrawing" xmlns:wp="http://schemas.openxmlformats.org/drawingml/2006/wordprocessingDrawing" xmlns:w10="urn:schemas-microsoft-com:office:word" xmlns:w="http://schemas.openxmlformats.org/wordprocessingml/2006/main" xmlns:w14="http://schemas.microsoft.com/office/word/2010/wordml" xmlns:w15="http://schemas.microsoft.com/office/word/2012/wordml" xmlns:w16cex="http://schemas.microsoft.com/office/word/2018/wordml/cex" xmlns:w16cid="http://schemas.microsoft.com/office/word/2016/wordml/cid" xmlns:w16="http://schemas.microsoft.com/office/word/2018/wordml" xmlns:w16sdtdh="http://schemas.microsoft.com/office/word/2020/wordml/sdtdatahash" xmlns:w16se="http://schemas.microsoft.com/office/word/2015/wordml/symex" xmlns:wpg="http://schemas.microsoft.com/office/word/2010/wordprocessingGroup" xmlns:wpi="http://schemas.microsoft.com/office/word/2010/wordprocessingInk" xmlns:wne="http://schemas.microsoft.com/office/word/2006/wordml" xmlns:wps="http://schemas.microsoft.com/office/word/2010/wordprocessingShape" mc:Ignorable="w14 w15 w16se w16cid w16 w16cex w16sdtdh wp14">
   <w:body>
     <w:p>
       <w:pPr>
@@ -26,19 +26,11 @@
           <w:lang w:val="en-GB"/>
         </w:rPr>
       </w:pPr>
-      <w:proofErr w:type="spellStart"/>
       <w:r>
         <w:rPr>
           <w:lang w:val="en-GB"/>
         </w:rPr>
-        <w:t>Introduzione</w:t>
-      </w:r>
-      <w:proofErr w:type="spellEnd"/>
-      <w:r>
-        <w:rPr>
-          <w:lang w:val="en-GB"/>
-        </w:rPr>
-        <w:t>:</w:t>
+        <w:t>Introduzione:</w:t>
       </w:r>
     </w:p>
     <w:p>
@@ -50,15 +42,7 @@
         </w:numPr>
       </w:pPr>
       <w:r>
-        <w:t xml:space="preserve">Quale problema stiamo risolvendo: abbiamo un circuito in </w:t>
-      </w:r>
-      <w:proofErr w:type="spellStart"/>
-      <w:r>
-        <w:t>ltspice</w:t>
-      </w:r>
-      <w:proofErr w:type="spellEnd"/>
-      <w:r>
-        <w:t xml:space="preserve"> e lo vogliamo mettere nella documentazione in latex</w:t>
+        <w:t>Quale problema stiamo risolvendo: abbiamo un circuito in ltspice e lo vogliamo mettere nella documentazione in latex</w:t>
       </w:r>
     </w:p>
     <w:p>
@@ -70,31 +54,7 @@
         </w:numPr>
       </w:pPr>
       <w:r>
-        <w:t>Il programma che realizziamo prende in ingresso il .</w:t>
-      </w:r>
-      <w:proofErr w:type="spellStart"/>
-      <w:r>
-        <w:t>asc</w:t>
-      </w:r>
-      <w:proofErr w:type="spellEnd"/>
-      <w:r>
-        <w:t xml:space="preserve"> e in output </w:t>
-      </w:r>
-      <w:proofErr w:type="gramStart"/>
-      <w:r>
-        <w:t>da il</w:t>
-      </w:r>
-      <w:proofErr w:type="gramEnd"/>
-      <w:r>
-        <w:t xml:space="preserve"> latex, il file </w:t>
-      </w:r>
-      <w:proofErr w:type="spellStart"/>
-      <w:r>
-        <w:t>asc</w:t>
-      </w:r>
-      <w:proofErr w:type="spellEnd"/>
-      <w:r>
-        <w:t xml:space="preserve"> formattato, genera un file pdf</w:t>
+        <w:t>Il programma che realizziamo prende in ingresso il .asc e in output da il latex, il file asc formattato, genera un file pdf</w:t>
       </w:r>
     </w:p>
     <w:p>
@@ -106,13 +66,8 @@
         </w:numPr>
       </w:pPr>
       <w:r>
-        <w:t>Specifica file .</w:t>
-      </w:r>
-      <w:proofErr w:type="spellStart"/>
-      <w:r>
-        <w:t>asc</w:t>
-      </w:r>
-      <w:proofErr w:type="spellEnd"/>
+        <w:t>Specifica file .asc</w:t>
+      </w:r>
     </w:p>
     <w:p>
       <w:pPr>
@@ -123,23 +78,7 @@
         </w:numPr>
       </w:pPr>
       <w:r>
-        <w:t xml:space="preserve">Tecnologie utilizzate: ATNLR works, libreria </w:t>
-      </w:r>
-      <w:proofErr w:type="spellStart"/>
-      <w:r>
-        <w:t>antlr</w:t>
-      </w:r>
-      <w:proofErr w:type="spellEnd"/>
-      <w:r>
-        <w:t xml:space="preserve">, </w:t>
-      </w:r>
-      <w:proofErr w:type="spellStart"/>
-      <w:r>
-        <w:t>eclipse</w:t>
-      </w:r>
-      <w:proofErr w:type="spellEnd"/>
-      <w:r>
-        <w:t>, java, k=1</w:t>
+        <w:t>Tecnologie utilizzate: ATNLR works, libreria antlr, eclipse, java, k=1</w:t>
       </w:r>
       <w:r>
         <w:t>, Qt</w:t>
@@ -156,21 +95,8 @@
       <w:r>
         <w:t xml:space="preserve">UML: diagramma classi + package, </w:t>
       </w:r>
-      <w:proofErr w:type="spellStart"/>
-      <w:r>
-        <w:t>deploy</w:t>
-      </w:r>
-      <w:proofErr w:type="spellEnd"/>
-      <w:r>
-        <w:t xml:space="preserve"> (vedere che esegui il </w:t>
-      </w:r>
-      <w:proofErr w:type="spellStart"/>
-      <w:r>
-        <w:t>jar</w:t>
-      </w:r>
-      <w:proofErr w:type="spellEnd"/>
-      <w:r>
-        <w:t>)</w:t>
+      <w:r>
+        <w:t>deploy (vedere che esegui il jar)</w:t>
       </w:r>
     </w:p>
     <w:p>
@@ -235,13 +161,49 @@
         </w:numPr>
       </w:pPr>
       <w:r>
-        <w:t xml:space="preserve">Come si usa l’applicazione, schermate, specifica </w:t>
-      </w:r>
-      <w:proofErr w:type="spellStart"/>
-      <w:r>
-        <w:t>asc</w:t>
-      </w:r>
-      <w:proofErr w:type="spellEnd"/>
+        <w:t>Come si usa l’applicazione, schermate, specifica asc</w:t>
+      </w:r>
+    </w:p>
+    <w:p>
+      <w:r>
+        <w:t>PRESENTAZIONE:</w:t>
+      </w:r>
+    </w:p>
+    <w:p>
+      <w:pPr>
+        <w:pStyle w:val="Paragrafoelenco"/>
+        <w:numPr>
+          <w:ilvl w:val="0"/>
+          <w:numId w:val="1"/>
+        </w:numPr>
+      </w:pPr>
+      <w:r>
+        <w:t>A chi lo vendiamo</w:t>
+      </w:r>
+    </w:p>
+    <w:p>
+      <w:pPr>
+        <w:pStyle w:val="Paragrafoelenco"/>
+        <w:numPr>
+          <w:ilvl w:val="0"/>
+          <w:numId w:val="1"/>
+        </w:numPr>
+      </w:pPr>
+      <w:r>
+        <w:t>Presentazione prodotto</w:t>
+      </w:r>
+    </w:p>
+    <w:p>
+      <w:pPr>
+        <w:pStyle w:val="Paragrafoelenco"/>
+        <w:numPr>
+          <w:ilvl w:val="0"/>
+          <w:numId w:val="1"/>
+        </w:numPr>
+      </w:pPr>
+      <w:r>
+        <w:t>Analisi del contesto o come lo migliorerà</w:t>
+      </w:r>
     </w:p>
     <w:sectPr>
       <w:pgSz w:w="11906" w:h="16838"/>
@@ -254,7 +216,7 @@
 </file>
 
 <file path=word/numbering.xml><?xml version="1.0" encoding="utf-8"?>
-<w:numbering xmlns:wpc="http://schemas.microsoft.com/office/word/2010/wordprocessingCanvas" xmlns:cx="http://schemas.microsoft.com/office/drawing/2014/chartex" xmlns:cx1="http://schemas.microsoft.com/office/drawing/2015/9/8/chartex" xmlns:cx2="http://schemas.microsoft.com/office/drawing/2015/10/21/chartex" xmlns:cx3="http://schemas.microsoft.com/office/drawing/2016/5/9/chartex" xmlns:cx4="http://schemas.microsoft.com/office/drawing/2016/5/10/chartex" xmlns:cx5="http://schemas.microsoft.com/office/drawing/2016/5/11/chartex" xmlns:cx6="http://schemas.microsoft.com/office/drawing/2016/5/12/chartex" xmlns:cx7="http://schemas.microsoft.com/office/drawing/2016/5/13/chartex" xmlns:cx8="http://schemas.microsoft.com/office/drawing/2016/5/14/chartex" xmlns:mc="http://schemas.openxmlformats.org/markup-compatibility/2006" xmlns:aink="http://schemas.microsoft.com/office/drawing/2016/ink" xmlns:am3d="http://schemas.microsoft.com/office/drawing/2017/model3d" xmlns:o="urn:schemas-microsoft-com:office:office" xmlns:oel="http://schemas.microsoft.com/office/2019/extlst" xmlns:r="http://schemas.openxmlformats.org/officeDocument/2006/relationships" xmlns:m="http://schemas.openxmlformats.org/officeDocument/2006/math" xmlns:v="urn:schemas-microsoft-com:vml" xmlns:wp14="http://schemas.microsoft.com/office/word/2010/wordprocessingDrawing" xmlns:wp="http://schemas.openxmlformats.org/drawingml/2006/wordprocessingDrawing" xmlns:w10="urn:schemas-microsoft-com:office:word" xmlns:w="http://schemas.openxmlformats.org/wordprocessingml/2006/main" xmlns:w14="http://schemas.microsoft.com/office/word/2010/wordml" xmlns:w15="http://schemas.microsoft.com/office/word/2012/wordml" xmlns:w16cex="http://schemas.microsoft.com/office/word/2018/wordml/cex" xmlns:w16cid="http://schemas.microsoft.com/office/word/2016/wordml/cid" xmlns:w16="http://schemas.microsoft.com/office/word/2018/wordml" xmlns:w16du="http://schemas.microsoft.com/office/word/2023/wordml/word16du" xmlns:w16sdtdh="http://schemas.microsoft.com/office/word/2020/wordml/sdtdatahash" xmlns:w16se="http://schemas.microsoft.com/office/word/2015/wordml/symex" xmlns:wpg="http://schemas.microsoft.com/office/word/2010/wordprocessingGroup" xmlns:wpi="http://schemas.microsoft.com/office/word/2010/wordprocessingInk" xmlns:wne="http://schemas.microsoft.com/office/word/2006/wordml" xmlns:wps="http://schemas.microsoft.com/office/word/2010/wordprocessingShape" mc:Ignorable="w14 w15 w16se w16cid w16 w16cex w16sdtdh wp14">
+<w:numbering xmlns:wpc="http://schemas.microsoft.com/office/word/2010/wordprocessingCanvas" xmlns:cx="http://schemas.microsoft.com/office/drawing/2014/chartex" xmlns:cx1="http://schemas.microsoft.com/office/drawing/2015/9/8/chartex" xmlns:cx2="http://schemas.microsoft.com/office/drawing/2015/10/21/chartex" xmlns:cx3="http://schemas.microsoft.com/office/drawing/2016/5/9/chartex" xmlns:cx4="http://schemas.microsoft.com/office/drawing/2016/5/10/chartex" xmlns:cx5="http://schemas.microsoft.com/office/drawing/2016/5/11/chartex" xmlns:cx6="http://schemas.microsoft.com/office/drawing/2016/5/12/chartex" xmlns:cx7="http://schemas.microsoft.com/office/drawing/2016/5/13/chartex" xmlns:cx8="http://schemas.microsoft.com/office/drawing/2016/5/14/chartex" xmlns:mc="http://schemas.openxmlformats.org/markup-compatibility/2006" xmlns:aink="http://schemas.microsoft.com/office/drawing/2016/ink" xmlns:am3d="http://schemas.microsoft.com/office/drawing/2017/model3d" xmlns:o="urn:schemas-microsoft-com:office:office" xmlns:oel="http://schemas.microsoft.com/office/2019/extlst" xmlns:r="http://schemas.openxmlformats.org/officeDocument/2006/relationships" xmlns:m="http://schemas.openxmlformats.org/officeDocument/2006/math" xmlns:v="urn:schemas-microsoft-com:vml" xmlns:wp14="http://schemas.microsoft.com/office/word/2010/wordprocessingDrawing" xmlns:wp="http://schemas.openxmlformats.org/drawingml/2006/wordprocessingDrawing" xmlns:w10="urn:schemas-microsoft-com:office:word" xmlns:w="http://schemas.openxmlformats.org/wordprocessingml/2006/main" xmlns:w14="http://schemas.microsoft.com/office/word/2010/wordml" xmlns:w15="http://schemas.microsoft.com/office/word/2012/wordml" xmlns:w16cex="http://schemas.microsoft.com/office/word/2018/wordml/cex" xmlns:w16cid="http://schemas.microsoft.com/office/word/2016/wordml/cid" xmlns:w16="http://schemas.microsoft.com/office/word/2018/wordml" xmlns:w16sdtdh="http://schemas.microsoft.com/office/word/2020/wordml/sdtdatahash" xmlns:w16se="http://schemas.microsoft.com/office/word/2015/wordml/symex" xmlns:wpg="http://schemas.microsoft.com/office/word/2010/wordprocessingGroup" xmlns:wpi="http://schemas.microsoft.com/office/word/2010/wordprocessingInk" xmlns:wne="http://schemas.microsoft.com/office/word/2006/wordml" xmlns:wps="http://schemas.microsoft.com/office/word/2010/wordprocessingShape" mc:Ignorable="w14 w15 w16se w16cid w16 w16cex w16sdtdh wp14">
   <w:abstractNum w:abstractNumId="0" w15:restartNumberingAfterBreak="0">
     <w:nsid w:val="22C33CED"/>
     <w:multiLevelType w:val="hybridMultilevel"/>

</xml_diff>